<commit_message>
Updated notes for day 2 and practical 4
</commit_message>
<xml_diff>
--- a/practicals/practical_1_calculation_graphics.docx
+++ b/practicals/practical_1_calculation_graphics.docx
@@ -94,6 +94,18 @@
       <w:r>
         <w:t>Have a think about what the parameters could be for the questions of interest (see class 1 slides 3 to 5), think about what statistics we might use to estimate these parameters</w:t>
       </w:r>
+      <w:r>
+        <w:t xml:space="preserve"> (you don’t have to answer these questions</w:t>
+      </w:r>
+      <w:r>
+        <w:t xml:space="preserve"> of interest</w:t>
+      </w:r>
+      <w:r>
+        <w:t>, just think about how the data might help answer them</w:t>
+      </w:r>
+      <w:r>
+        <w:t>)</w:t>
+      </w:r>
     </w:p>
     <w:p>
       <w:pPr>
@@ -227,8 +239,6 @@
       <w:r>
         <w:t>Leave data set 1 for the moment as we will cover histograms in practical 2</w:t>
       </w:r>
-      <w:bookmarkStart w:id="0" w:name="_GoBack"/>
-      <w:bookmarkEnd w:id="0"/>
     </w:p>
     <w:p>
       <w:pPr>
@@ -254,7 +264,11 @@
         <w:t xml:space="preserve"> with expression on the horizontal axis and breeding value on the vertical axis</w:t>
       </w:r>
       <w:r>
-        <w:t>. Make sur</w:t>
+        <w:t xml:space="preserve">. Make </w:t>
+      </w:r>
+      <w:r>
+        <w:lastRenderedPageBreak/>
+        <w:t>sur</w:t>
       </w:r>
       <w:r>
         <w:t xml:space="preserve">e to </w:t>
@@ -272,11 +286,30 @@
         </w:numPr>
       </w:pPr>
       <w:r>
-        <w:lastRenderedPageBreak/>
-        <w:t xml:space="preserve">With data set 3, see if you can create a stock plot </w:t>
-      </w:r>
-      <w:r>
-        <w:t>which shows the variability between runs, replicates, or fortifications. You might have to do a little bit of playing around with the data. Again make sure to use colours, grid lines, axis labels, etc, to make the plot as clear as possible</w:t>
+        <w:t xml:space="preserve">(Harder) </w:t>
+      </w:r>
+      <w:bookmarkStart w:id="0" w:name="_GoBack"/>
+      <w:bookmarkEnd w:id="0"/>
+      <w:r>
+        <w:t xml:space="preserve">With data set 3, see if you can create a </w:t>
+      </w:r>
+      <w:r>
+        <w:t>box</w:t>
+      </w:r>
+      <w:r>
+        <w:t xml:space="preserve">plot </w:t>
+      </w:r>
+      <w:r>
+        <w:t>which shows the variability between runs, replicates, or fortifications. You might have to do a little bit of playing around with the data</w:t>
+      </w:r>
+      <w:r>
+        <w:t xml:space="preserve"> – I couldn’t get a boxplot to work in Excel for Mac so see if you can find a way</w:t>
+      </w:r>
+      <w:r>
+        <w:t>. Again make sure to use colours, grid lines, axis labels, etc, to make the plot as clear as possible</w:t>
+      </w:r>
+      <w:r>
+        <w:t xml:space="preserve">. </w:t>
       </w:r>
     </w:p>
     <w:sectPr>

</xml_diff>